<commit_message>
Modified the doc again
</commit_message>
<xml_diff>
--- a/neural-networks/Report.docx
+++ b/neural-networks/Report.docx
@@ -116,12 +116,12 @@
           <wp:inline distB="114300" distT="114300" distL="114300" distR="114300">
             <wp:extent cx="5943600" cy="38100"/>
             <wp:effectExtent b="0" l="0" r="0" t="0"/>
-            <wp:docPr descr="horizontal line" id="2" name="image2.png"/>
+            <wp:docPr descr="horizontal line" id="2" name="image1.png"/>
             <a:graphic>
               <a:graphicData uri="http://schemas.openxmlformats.org/drawingml/2006/picture">
                 <pic:pic>
                   <pic:nvPicPr>
-                    <pic:cNvPr descr="horizontal line" id="0" name="image2.png"/>
+                    <pic:cNvPr descr="horizontal line" id="0" name="image1.png"/>
                     <pic:cNvPicPr preferRelativeResize="0"/>
                   </pic:nvPicPr>
                   <pic:blipFill>
@@ -405,7 +405,7 @@
         <w:rPr>
           <w:rtl w:val="0"/>
         </w:rPr>
-        <w:t xml:space="preserve">Digging deep….</w:t>
+        <w:t xml:space="preserve">Digging deep…</w:t>
       </w:r>
       <w:r>
         <w:rPr>
@@ -706,7 +706,7 @@
         <w:rPr>
           <w:rtl w:val="0"/>
         </w:rPr>
-        <w:t xml:space="preserve">What are they made of ?!….</w:t>
+        <w:t xml:space="preserve">What are they made of ?!</w:t>
       </w:r>
     </w:p>
     <w:p>
@@ -789,7 +789,7 @@
         <w:rPr>
           <w:rtl w:val="0"/>
         </w:rPr>
-        <w:t xml:space="preserve">to determine whther and to what extnet the signal soulf progress further throught the network to affect the outcome.</w:t>
+        <w:t xml:space="preserve">to determine whether and to what extent the signal should progress further through the network to affect the outcome.</w:t>
       </w:r>
     </w:p>
     <w:p>
@@ -802,12 +802,12 @@
           <wp:inline distB="114300" distT="114300" distL="114300" distR="114300">
             <wp:extent cx="5943600" cy="3365500"/>
             <wp:effectExtent b="0" l="0" r="0" t="0"/>
-            <wp:docPr id="3" name="image3.jpg"/>
+            <wp:docPr id="3" name="image2.jpg"/>
             <a:graphic>
               <a:graphicData uri="http://schemas.openxmlformats.org/drawingml/2006/picture">
                 <pic:pic>
                   <pic:nvPicPr>
-                    <pic:cNvPr id="0" name="image3.jpg"/>
+                    <pic:cNvPr id="0" name="image2.jpg"/>
                     <pic:cNvPicPr preferRelativeResize="0"/>
                   </pic:nvPicPr>
                   <pic:blipFill>
@@ -882,12 +882,12 @@
         <wp:inline distB="114300" distT="114300" distL="114300" distR="114300">
           <wp:extent cx="5943600" cy="25400"/>
           <wp:effectExtent b="0" l="0" r="0" t="0"/>
-          <wp:docPr descr="horizontal line" id="5" name="image1.png"/>
+          <wp:docPr descr="horizontal line" id="5" name="image3.png"/>
           <a:graphic>
             <a:graphicData uri="http://schemas.openxmlformats.org/drawingml/2006/picture">
               <pic:pic>
                 <pic:nvPicPr>
-                  <pic:cNvPr descr="horizontal line" id="0" name="image1.png"/>
+                  <pic:cNvPr descr="horizontal line" id="0" name="image3.png"/>
                   <pic:cNvPicPr preferRelativeResize="0"/>
                 </pic:nvPicPr>
                 <pic:blipFill>
@@ -972,12 +972,12 @@
         <wp:inline distB="114300" distT="114300" distL="114300" distR="114300">
           <wp:extent cx="5943600" cy="25400"/>
           <wp:effectExtent b="0" l="0" r="0" t="0"/>
-          <wp:docPr descr="horizontal line" id="1" name="image1.png"/>
+          <wp:docPr descr="horizontal line" id="1" name="image3.png"/>
           <a:graphic>
             <a:graphicData uri="http://schemas.openxmlformats.org/drawingml/2006/picture">
               <pic:pic>
                 <pic:nvPicPr>
-                  <pic:cNvPr descr="horizontal line" id="0" name="image1.png"/>
+                  <pic:cNvPr descr="horizontal line" id="0" name="image3.png"/>
                   <pic:cNvPicPr preferRelativeResize="0"/>
                 </pic:nvPicPr>
                 <pic:blipFill>
@@ -1075,12 +1075,12 @@
         <wp:inline distB="114300" distT="114300" distL="114300" distR="114300">
           <wp:extent cx="5943600" cy="25400"/>
           <wp:effectExtent b="0" l="0" r="0" t="0"/>
-          <wp:docPr descr="horizontal line" id="6" name="image1.png"/>
+          <wp:docPr descr="horizontal line" id="6" name="image3.png"/>
           <a:graphic>
             <a:graphicData uri="http://schemas.openxmlformats.org/drawingml/2006/picture">
               <pic:pic>
                 <pic:nvPicPr>
-                  <pic:cNvPr descr="horizontal line" id="0" name="image1.png"/>
+                  <pic:cNvPr descr="horizontal line" id="0" name="image3.png"/>
                   <pic:cNvPicPr preferRelativeResize="0"/>
                 </pic:nvPicPr>
                 <pic:blipFill>

</xml_diff>